<commit_message>
tweak treatment of missing values and table format
</commit_message>
<xml_diff>
--- a/indicators/5-5-1b.docx
+++ b/indicators/5-5-1b.docx
@@ -1,6 +1,6 @@
 
 <file path=word/document.xml><?xml version="1.0" encoding="utf-8"?>
-<w:document xmlns:wpc="http://schemas.microsoft.com/office/word/2010/wordprocessingCanvas" xmlns:cx="http://schemas.microsoft.com/office/drawing/2014/chartex" xmlns:cx1="http://schemas.microsoft.com/office/drawing/2015/9/8/chartex" xmlns:cx2="http://schemas.microsoft.com/office/drawing/2015/10/21/chartex" xmlns:cx3="http://schemas.microsoft.com/office/drawing/2016/5/9/chartex" xmlns:cx4="http://schemas.microsoft.com/office/drawing/2016/5/10/chartex" xmlns:cx5="http://schemas.microsoft.com/office/drawing/2016/5/11/chartex" xmlns:cx6="http://schemas.microsoft.com/office/drawing/2016/5/12/chartex" xmlns:cx7="http://schemas.microsoft.com/office/drawing/2016/5/13/chartex" xmlns:cx8="http://schemas.microsoft.com/office/drawing/2016/5/14/chartex" xmlns:mc="http://schemas.openxmlformats.org/markup-compatibility/2006" xmlns:aink="http://schemas.microsoft.com/office/drawing/2016/ink" xmlns:am3d="http://schemas.microsoft.com/office/drawing/2017/model3d" xmlns:o="urn:schemas-microsoft-com:office:office" xmlns:r="http://schemas.openxmlformats.org/officeDocument/2006/relationships" xmlns:m="http://schemas.openxmlformats.org/officeDocument/2006/math" xmlns:v="urn:schemas-microsoft-com:vml" xmlns:wp14="http://schemas.microsoft.com/office/word/2010/wordprocessingDrawing" xmlns:wp="http://schemas.openxmlformats.org/drawingml/2006/wordprocessingDrawing" xmlns:w10="urn:schemas-microsoft-com:office:word" xmlns:w="http://schemas.openxmlformats.org/wordprocessingml/2006/main" xmlns:w14="http://schemas.microsoft.com/office/word/2010/wordml" xmlns:w15="http://schemas.microsoft.com/office/word/2012/wordml" xmlns:w16cid="http://schemas.microsoft.com/office/word/2016/wordml/cid" xmlns:w16se="http://schemas.microsoft.com/office/word/2015/wordml/symex" xmlns:wpg="http://schemas.microsoft.com/office/word/2010/wordprocessingGroup" xmlns:wpi="http://schemas.microsoft.com/office/word/2010/wordprocessingInk" xmlns:wne="http://schemas.microsoft.com/office/word/2006/wordml" xmlns:wps="http://schemas.microsoft.com/office/word/2010/wordprocessingShape" mc:Ignorable="w14 w15 w16se w16cid wp14">
+<w:document xmlns:wpc="http://schemas.microsoft.com/office/word/2010/wordprocessingCanvas" xmlns:cx="http://schemas.microsoft.com/office/drawing/2014/chartex" xmlns:cx1="http://schemas.microsoft.com/office/drawing/2015/9/8/chartex" xmlns:cx2="http://schemas.microsoft.com/office/drawing/2015/10/21/chartex" xmlns:cx3="http://schemas.microsoft.com/office/drawing/2016/5/9/chartex" xmlns:cx4="http://schemas.microsoft.com/office/drawing/2016/5/10/chartex" xmlns:cx5="http://schemas.microsoft.com/office/drawing/2016/5/11/chartex" xmlns:cx6="http://schemas.microsoft.com/office/drawing/2016/5/12/chartex" xmlns:cx7="http://schemas.microsoft.com/office/drawing/2016/5/13/chartex" xmlns:cx8="http://schemas.microsoft.com/office/drawing/2016/5/14/chartex" xmlns:mc="http://schemas.openxmlformats.org/markup-compatibility/2006" xmlns:aink="http://schemas.microsoft.com/office/drawing/2016/ink" xmlns:am3d="http://schemas.microsoft.com/office/drawing/2017/model3d" xmlns:o="urn:schemas-microsoft-com:office:office" xmlns:r="http://schemas.openxmlformats.org/officeDocument/2006/relationships" xmlns:m="http://schemas.openxmlformats.org/officeDocument/2006/math" xmlns:v="urn:schemas-microsoft-com:vml" xmlns:wp14="http://schemas.microsoft.com/office/word/2010/wordprocessingDrawing" xmlns:wp="http://schemas.openxmlformats.org/drawingml/2006/wordprocessingDrawing" xmlns:w10="urn:schemas-microsoft-com:office:word" xmlns:w="http://schemas.openxmlformats.org/wordprocessingml/2006/main" xmlns:w14="http://schemas.microsoft.com/office/word/2010/wordml" xmlns:w15="http://schemas.microsoft.com/office/word/2012/wordml" xmlns:w16cex="http://schemas.microsoft.com/office/word/2018/wordml/cex" xmlns:w16cid="http://schemas.microsoft.com/office/word/2016/wordml/cid" xmlns:w16="http://schemas.microsoft.com/office/word/2018/wordml" xmlns:w16se="http://schemas.microsoft.com/office/word/2015/wordml/symex" xmlns:wpg="http://schemas.microsoft.com/office/word/2010/wordprocessingGroup" xmlns:wpi="http://schemas.microsoft.com/office/word/2010/wordprocessingInk" xmlns:wne="http://schemas.microsoft.com/office/word/2006/wordml" xmlns:wps="http://schemas.microsoft.com/office/word/2010/wordprocessingShape" mc:Ignorable="w14 w15 w16se w16cid w16 w16cex wp14">
   <w:body>
     <w:p>
       <w:pPr>
@@ -1476,21 +1476,7 @@
               <w:rPr>
                 <w:rFonts w:ascii="Calibri" w:eastAsia="Times New Roman" w:hAnsi="Calibri" w:cs="Calibri"/>
               </w:rPr>
-              <w:t xml:space="preserve">0.g. International </w:t>
-            </w:r>
-            <w:proofErr w:type="spellStart"/>
-            <w:r>
-              <w:rPr>
-                <w:rFonts w:ascii="Calibri" w:eastAsia="Times New Roman" w:hAnsi="Calibri" w:cs="Calibri"/>
-              </w:rPr>
-              <w:t>organisations</w:t>
-            </w:r>
-            <w:proofErr w:type="spellEnd"/>
-            <w:r>
-              <w:rPr>
-                <w:rFonts w:ascii="Calibri" w:eastAsia="Times New Roman" w:hAnsi="Calibri" w:cs="Calibri"/>
-              </w:rPr>
-              <w:t>(s) responsible for global monitoring</w:t>
+              <w:t>0.g. International organisations(s) responsible for global monitoring</w:t>
             </w:r>
           </w:p>
         </w:tc>
@@ -1757,16 +1743,8 @@
               <w:rPr>
                 <w:rFonts w:ascii="Calibri" w:eastAsia="Times New Roman" w:hAnsi="Calibri" w:cs="Calibri"/>
               </w:rPr>
-              <w:t xml:space="preserve">1.a. </w:t>
-            </w:r>
-            <w:proofErr w:type="spellStart"/>
-            <w:r>
-              <w:rPr>
-                <w:rFonts w:ascii="Calibri" w:eastAsia="Times New Roman" w:hAnsi="Calibri" w:cs="Calibri"/>
-              </w:rPr>
-              <w:t>Organisation</w:t>
-            </w:r>
-            <w:proofErr w:type="spellEnd"/>
+              <w:t>1.a. Organisation</w:t>
+            </w:r>
           </w:p>
         </w:tc>
         <w:tc>
@@ -1869,21 +1847,7 @@
               <w:rPr>
                 <w:rFonts w:ascii="Calibri" w:eastAsia="Times New Roman" w:hAnsi="Calibri" w:cs="Calibri"/>
               </w:rPr>
-              <w:t xml:space="preserve">1.c. Contact </w:t>
-            </w:r>
-            <w:proofErr w:type="spellStart"/>
-            <w:r>
-              <w:rPr>
-                <w:rFonts w:ascii="Calibri" w:eastAsia="Times New Roman" w:hAnsi="Calibri" w:cs="Calibri"/>
-              </w:rPr>
-              <w:t>organisation</w:t>
-            </w:r>
-            <w:proofErr w:type="spellEnd"/>
-            <w:r>
-              <w:rPr>
-                <w:rFonts w:ascii="Calibri" w:eastAsia="Times New Roman" w:hAnsi="Calibri" w:cs="Calibri"/>
-              </w:rPr>
-              <w:t xml:space="preserve"> unit</w:t>
+              <w:t>1.c. Contact organisation unit</w:t>
             </w:r>
           </w:p>
         </w:tc>
@@ -3879,58 +3843,50 @@
                 <w:szCs w:val="21"/>
               </w:rPr>
             </w:pPr>
-            <w:r>
-              <w:rPr>
-                <w:noProof/>
-              </w:rPr>
-              <w:drawing>
-                <wp:inline distT="0" distB="0" distL="0" distR="0" wp14:anchorId="4EC82540" wp14:editId="72E3AFCE">
-                  <wp:extent cx="3578225" cy="427990"/>
-                  <wp:effectExtent l="0" t="0" r="3175" b="0"/>
-                  <wp:docPr id="1" name="Picture 1"/>
-                  <wp:cNvGraphicFramePr>
-                    <a:graphicFrameLocks xmlns:a="http://schemas.openxmlformats.org/drawingml/2006/main" noChangeAspect="1"/>
-                  </wp:cNvGraphicFramePr>
-                  <a:graphic xmlns:a="http://schemas.openxmlformats.org/drawingml/2006/main">
-                    <a:graphicData uri="http://schemas.openxmlformats.org/drawingml/2006/picture">
-                      <pic:pic xmlns:pic="http://schemas.openxmlformats.org/drawingml/2006/picture">
-                        <pic:nvPicPr>
-                          <pic:cNvPr id="0" name="Picture 1"/>
-                          <pic:cNvPicPr>
-                            <a:picLocks noChangeAspect="1" noChangeArrowheads="1"/>
-                          </pic:cNvPicPr>
-                        </pic:nvPicPr>
-                        <pic:blipFill>
-                          <a:blip r:embed="rId8" cstate="print">
-                            <a:extLst>
-                              <a:ext uri="{28A0092B-C50C-407E-A947-70E740481C1C}">
-                                <a14:useLocalDpi xmlns:a14="http://schemas.microsoft.com/office/drawing/2010/main" val="0"/>
-                              </a:ext>
-                            </a:extLst>
-                          </a:blip>
-                          <a:srcRect/>
-                          <a:stretch>
-                            <a:fillRect/>
-                          </a:stretch>
-                        </pic:blipFill>
-                        <pic:spPr bwMode="auto">
-                          <a:xfrm>
-                            <a:off x="0" y="0"/>
-                            <a:ext cx="3578225" cy="427990"/>
-                          </a:xfrm>
-                          <a:prstGeom prst="rect">
-                            <a:avLst/>
-                          </a:prstGeom>
-                          <a:noFill/>
-                          <a:ln>
-                            <a:noFill/>
-                          </a:ln>
-                        </pic:spPr>
-                      </pic:pic>
-                    </a:graphicData>
-                  </a:graphic>
-                </wp:inline>
-              </w:drawing>
+          </w:p>
+          <w:p>
+            <w:pPr>
+              <w:pStyle w:val="Default"/>
+              <w:rPr>
+                <w:rFonts w:asciiTheme="minorHAnsi" w:hAnsiTheme="minorHAnsi" w:cstheme="minorHAnsi"/>
+                <w:i/>
+                <w:iCs/>
+                <w:sz w:val="21"/>
+                <w:szCs w:val="21"/>
+              </w:rPr>
+            </w:pPr>
+            <w:r>
+              <w:rPr>
+                <w:rFonts w:asciiTheme="minorHAnsi" w:hAnsiTheme="minorHAnsi" w:cstheme="minorHAnsi"/>
+                <w:i/>
+                <w:iCs/>
+                <w:sz w:val="21"/>
+                <w:szCs w:val="21"/>
+              </w:rPr>
+              <w:t>Indicator 5.5.1(b) =</w:t>
+            </w:r>
+          </w:p>
+          <w:p>
+            <w:pPr>
+              <w:pStyle w:val="Default"/>
+              <w:jc w:val="center"/>
+              <w:rPr>
+                <w:rFonts w:asciiTheme="minorHAnsi" w:hAnsiTheme="minorHAnsi" w:cstheme="minorHAnsi"/>
+                <w:i/>
+                <w:iCs/>
+                <w:sz w:val="21"/>
+                <w:szCs w:val="21"/>
+              </w:rPr>
+            </w:pPr>
+            <w:r>
+              <w:rPr>
+                <w:rFonts w:asciiTheme="minorHAnsi" w:hAnsiTheme="minorHAnsi" w:cstheme="minorHAnsi"/>
+                <w:i/>
+                <w:iCs/>
+                <w:sz w:val="21"/>
+                <w:szCs w:val="21"/>
+              </w:rPr>
+              <w:t xml:space="preserve"> ((Number of seats held by women) x 100)/Total number of seats held by women and men</w:t>
             </w:r>
           </w:p>
         </w:tc>
@@ -4065,21 +4021,7 @@
               <w:rPr>
                 <w:rFonts w:ascii="Calibri" w:eastAsia="Times New Roman" w:hAnsi="Calibri" w:cs="Calibri"/>
               </w:rPr>
-              <w:t>4.f. Treatment of missing values (</w:t>
-            </w:r>
-            <w:proofErr w:type="spellStart"/>
-            <w:r>
-              <w:rPr>
-                <w:rFonts w:ascii="Calibri" w:eastAsia="Times New Roman" w:hAnsi="Calibri" w:cs="Calibri"/>
-              </w:rPr>
-              <w:t>i</w:t>
-            </w:r>
-            <w:proofErr w:type="spellEnd"/>
-            <w:r>
-              <w:rPr>
-                <w:rFonts w:ascii="Calibri" w:eastAsia="Times New Roman" w:hAnsi="Calibri" w:cs="Calibri"/>
-              </w:rPr>
-              <w:t>) at country level and (ii) at regional level</w:t>
+              <w:t>4.f. Treatment of missing values (i) at country level and (ii) at regional level</w:t>
             </w:r>
           </w:p>
         </w:tc>
@@ -4104,35 +4046,41 @@
           </w:p>
           <w:p>
             <w:pPr>
-              <w:pStyle w:val="ListParagraph"/>
+              <w:pStyle w:val="MText"/>
               <w:numPr>
                 <w:ilvl w:val="0"/>
-                <w:numId w:val="5"/>
+                <w:numId w:val="8"/>
               </w:numPr>
-              <w:autoSpaceDE w:val="0"/>
-              <w:autoSpaceDN w:val="0"/>
-              <w:adjustRightInd w:val="0"/>
-              <w:spacing w:after="0" w:line="240" w:lineRule="auto"/>
-              <w:rPr>
-                <w:color w:val="0070C0"/>
-                <w:sz w:val="23"/>
-                <w:szCs w:val="23"/>
-              </w:rPr>
-            </w:pPr>
-            <w:r>
-              <w:rPr>
-                <w:color w:val="0070C0"/>
-                <w:sz w:val="23"/>
-                <w:szCs w:val="23"/>
+              <w:rPr>
+                <w:b/>
+                <w:bCs/>
+                <w:i/>
+                <w:iCs/>
+              </w:rPr>
+            </w:pPr>
+            <w:r>
+              <w:rPr>
+                <w:b/>
+                <w:bCs/>
+                <w:i/>
+                <w:iCs/>
               </w:rPr>
               <w:t>At country level</w:t>
+            </w:r>
+            <w:r>
+              <w:rPr>
+                <w:b/>
+                <w:bCs/>
+                <w:i/>
+                <w:iCs/>
+              </w:rPr>
+              <w:t>:</w:t>
             </w:r>
           </w:p>
           <w:p>
             <w:pPr>
               <w:pStyle w:val="MText"/>
               <w:spacing w:line="240" w:lineRule="auto"/>
-              <w:ind w:firstLine="720"/>
             </w:pPr>
             <w:r>
               <w:t xml:space="preserve">Not </w:t>
@@ -4160,35 +4108,41 @@
           </w:p>
           <w:p>
             <w:pPr>
-              <w:pStyle w:val="ListParagraph"/>
+              <w:pStyle w:val="MText"/>
               <w:numPr>
                 <w:ilvl w:val="0"/>
-                <w:numId w:val="5"/>
+                <w:numId w:val="8"/>
               </w:numPr>
-              <w:autoSpaceDE w:val="0"/>
-              <w:autoSpaceDN w:val="0"/>
-              <w:adjustRightInd w:val="0"/>
-              <w:spacing w:after="0" w:line="240" w:lineRule="auto"/>
-              <w:rPr>
-                <w:color w:val="0070C0"/>
-                <w:sz w:val="23"/>
-                <w:szCs w:val="23"/>
-              </w:rPr>
-            </w:pPr>
-            <w:r>
-              <w:rPr>
-                <w:color w:val="0070C0"/>
-                <w:sz w:val="23"/>
-                <w:szCs w:val="23"/>
+              <w:rPr>
+                <w:b/>
+                <w:bCs/>
+                <w:i/>
+                <w:iCs/>
+              </w:rPr>
+            </w:pPr>
+            <w:r>
+              <w:rPr>
+                <w:b/>
+                <w:bCs/>
+                <w:i/>
+                <w:iCs/>
               </w:rPr>
               <w:t>At regional and global levels</w:t>
+            </w:r>
+            <w:r>
+              <w:rPr>
+                <w:b/>
+                <w:bCs/>
+                <w:i/>
+                <w:iCs/>
+              </w:rPr>
+              <w:t>:</w:t>
             </w:r>
           </w:p>
           <w:p>
             <w:pPr>
               <w:pStyle w:val="MText"/>
               <w:spacing w:line="240" w:lineRule="auto"/>
-              <w:ind w:firstLine="720"/>
             </w:pPr>
             <w:r>
               <w:t xml:space="preserve">Not </w:t>
@@ -5182,7 +5136,7 @@
               </w:rPr>
               <w:t xml:space="preserve">: Databases and statistical publications. </w:t>
             </w:r>
-            <w:hyperlink r:id="rId9" w:history="1">
+            <w:hyperlink r:id="rId8" w:history="1">
               <w:r>
                 <w:rPr>
                   <w:rStyle w:val="Hyperlink"/>
@@ -5214,7 +5168,7 @@
             <w:r>
               <w:t xml:space="preserve"> (WMID). </w:t>
             </w:r>
-            <w:hyperlink r:id="rId10" w:history="1">
+            <w:hyperlink r:id="rId9" w:history="1">
               <w:r>
                 <w:rPr>
                   <w:rStyle w:val="Hyperlink"/>
@@ -5274,7 +5228,7 @@
             <w:r>
               <w:t xml:space="preserve">UNECE, 2016a. Public life and decision-making database. </w:t>
             </w:r>
-            <w:hyperlink r:id="rId11" w:history="1">
+            <w:hyperlink r:id="rId10" w:history="1">
               <w:r>
                 <w:rPr>
                   <w:rStyle w:val="Hyperlink"/>
@@ -5338,7 +5292,7 @@
             <w:r>
               <w:t xml:space="preserve">UNPAN (United Nations Public Administration Network), 2016. UN Public Administration Glossary.   </w:t>
             </w:r>
-            <w:hyperlink r:id="rId12" w:history="1">
+            <w:hyperlink r:id="rId11" w:history="1">
               <w:r>
                 <w:rPr>
                   <w:rStyle w:val="Hyperlink"/>
@@ -5394,8 +5348,8 @@
       </w:pPr>
     </w:p>
     <w:sectPr>
-      <w:footerReference w:type="default" r:id="rId13"/>
-      <w:footerReference w:type="first" r:id="rId14"/>
+      <w:footerReference w:type="default" r:id="rId12"/>
+      <w:footerReference w:type="first" r:id="rId13"/>
       <w:endnotePr>
         <w:numFmt w:val="decimal"/>
       </w:endnotePr>
@@ -5411,7 +5365,7 @@
 </file>
 
 <file path=word/endnotes.xml><?xml version="1.0" encoding="utf-8"?>
-<w:endnotes xmlns:wpc="http://schemas.microsoft.com/office/word/2010/wordprocessingCanvas" xmlns:cx="http://schemas.microsoft.com/office/drawing/2014/chartex" xmlns:cx1="http://schemas.microsoft.com/office/drawing/2015/9/8/chartex" xmlns:cx2="http://schemas.microsoft.com/office/drawing/2015/10/21/chartex" xmlns:cx3="http://schemas.microsoft.com/office/drawing/2016/5/9/chartex" xmlns:cx4="http://schemas.microsoft.com/office/drawing/2016/5/10/chartex" xmlns:cx5="http://schemas.microsoft.com/office/drawing/2016/5/11/chartex" xmlns:cx6="http://schemas.microsoft.com/office/drawing/2016/5/12/chartex" xmlns:cx7="http://schemas.microsoft.com/office/drawing/2016/5/13/chartex" xmlns:cx8="http://schemas.microsoft.com/office/drawing/2016/5/14/chartex" xmlns:mc="http://schemas.openxmlformats.org/markup-compatibility/2006" xmlns:aink="http://schemas.microsoft.com/office/drawing/2016/ink" xmlns:am3d="http://schemas.microsoft.com/office/drawing/2017/model3d" xmlns:o="urn:schemas-microsoft-com:office:office" xmlns:r="http://schemas.openxmlformats.org/officeDocument/2006/relationships" xmlns:m="http://schemas.openxmlformats.org/officeDocument/2006/math" xmlns:v="urn:schemas-microsoft-com:vml" xmlns:wp14="http://schemas.microsoft.com/office/word/2010/wordprocessingDrawing" xmlns:wp="http://schemas.openxmlformats.org/drawingml/2006/wordprocessingDrawing" xmlns:w10="urn:schemas-microsoft-com:office:word" xmlns:w="http://schemas.openxmlformats.org/wordprocessingml/2006/main" xmlns:w14="http://schemas.microsoft.com/office/word/2010/wordml" xmlns:w15="http://schemas.microsoft.com/office/word/2012/wordml" xmlns:w16cid="http://schemas.microsoft.com/office/word/2016/wordml/cid" xmlns:w16se="http://schemas.microsoft.com/office/word/2015/wordml/symex" xmlns:wpg="http://schemas.microsoft.com/office/word/2010/wordprocessingGroup" xmlns:wpi="http://schemas.microsoft.com/office/word/2010/wordprocessingInk" xmlns:wne="http://schemas.microsoft.com/office/word/2006/wordml" xmlns:wps="http://schemas.microsoft.com/office/word/2010/wordprocessingShape" mc:Ignorable="w14 w15 w16se w16cid wp14">
+<w:endnotes xmlns:wpc="http://schemas.microsoft.com/office/word/2010/wordprocessingCanvas" xmlns:cx="http://schemas.microsoft.com/office/drawing/2014/chartex" xmlns:cx1="http://schemas.microsoft.com/office/drawing/2015/9/8/chartex" xmlns:cx2="http://schemas.microsoft.com/office/drawing/2015/10/21/chartex" xmlns:cx3="http://schemas.microsoft.com/office/drawing/2016/5/9/chartex" xmlns:cx4="http://schemas.microsoft.com/office/drawing/2016/5/10/chartex" xmlns:cx5="http://schemas.microsoft.com/office/drawing/2016/5/11/chartex" xmlns:cx6="http://schemas.microsoft.com/office/drawing/2016/5/12/chartex" xmlns:cx7="http://schemas.microsoft.com/office/drawing/2016/5/13/chartex" xmlns:cx8="http://schemas.microsoft.com/office/drawing/2016/5/14/chartex" xmlns:mc="http://schemas.openxmlformats.org/markup-compatibility/2006" xmlns:aink="http://schemas.microsoft.com/office/drawing/2016/ink" xmlns:am3d="http://schemas.microsoft.com/office/drawing/2017/model3d" xmlns:o="urn:schemas-microsoft-com:office:office" xmlns:r="http://schemas.openxmlformats.org/officeDocument/2006/relationships" xmlns:m="http://schemas.openxmlformats.org/officeDocument/2006/math" xmlns:v="urn:schemas-microsoft-com:vml" xmlns:wp14="http://schemas.microsoft.com/office/word/2010/wordprocessingDrawing" xmlns:wp="http://schemas.openxmlformats.org/drawingml/2006/wordprocessingDrawing" xmlns:w10="urn:schemas-microsoft-com:office:word" xmlns:w="http://schemas.openxmlformats.org/wordprocessingml/2006/main" xmlns:w14="http://schemas.microsoft.com/office/word/2010/wordml" xmlns:w15="http://schemas.microsoft.com/office/word/2012/wordml" xmlns:w16cex="http://schemas.microsoft.com/office/word/2018/wordml/cex" xmlns:w16cid="http://schemas.microsoft.com/office/word/2016/wordml/cid" xmlns:w16="http://schemas.microsoft.com/office/word/2018/wordml" xmlns:w16se="http://schemas.microsoft.com/office/word/2015/wordml/symex" xmlns:wpg="http://schemas.microsoft.com/office/word/2010/wordprocessingGroup" xmlns:wpi="http://schemas.microsoft.com/office/word/2010/wordprocessingInk" xmlns:wne="http://schemas.microsoft.com/office/word/2006/wordml" xmlns:wps="http://schemas.microsoft.com/office/word/2010/wordprocessingShape" mc:Ignorable="w14 w15 w16se w16cid w16 w16cex wp14">
   <w:endnote w:type="separator" w:id="-1">
     <w:p>
       <w:pPr>
@@ -5436,7 +5390,7 @@
 </file>
 
 <file path=word/footer1.xml><?xml version="1.0" encoding="utf-8"?>
-<w:ftr xmlns:wpc="http://schemas.microsoft.com/office/word/2010/wordprocessingCanvas" xmlns:cx="http://schemas.microsoft.com/office/drawing/2014/chartex" xmlns:cx1="http://schemas.microsoft.com/office/drawing/2015/9/8/chartex" xmlns:cx2="http://schemas.microsoft.com/office/drawing/2015/10/21/chartex" xmlns:cx3="http://schemas.microsoft.com/office/drawing/2016/5/9/chartex" xmlns:cx4="http://schemas.microsoft.com/office/drawing/2016/5/10/chartex" xmlns:cx5="http://schemas.microsoft.com/office/drawing/2016/5/11/chartex" xmlns:cx6="http://schemas.microsoft.com/office/drawing/2016/5/12/chartex" xmlns:cx7="http://schemas.microsoft.com/office/drawing/2016/5/13/chartex" xmlns:cx8="http://schemas.microsoft.com/office/drawing/2016/5/14/chartex" xmlns:mc="http://schemas.openxmlformats.org/markup-compatibility/2006" xmlns:aink="http://schemas.microsoft.com/office/drawing/2016/ink" xmlns:am3d="http://schemas.microsoft.com/office/drawing/2017/model3d" xmlns:o="urn:schemas-microsoft-com:office:office" xmlns:r="http://schemas.openxmlformats.org/officeDocument/2006/relationships" xmlns:m="http://schemas.openxmlformats.org/officeDocument/2006/math" xmlns:v="urn:schemas-microsoft-com:vml" xmlns:wp14="http://schemas.microsoft.com/office/word/2010/wordprocessingDrawing" xmlns:wp="http://schemas.openxmlformats.org/drawingml/2006/wordprocessingDrawing" xmlns:w10="urn:schemas-microsoft-com:office:word" xmlns:w="http://schemas.openxmlformats.org/wordprocessingml/2006/main" xmlns:w14="http://schemas.microsoft.com/office/word/2010/wordml" xmlns:w15="http://schemas.microsoft.com/office/word/2012/wordml" xmlns:w16cid="http://schemas.microsoft.com/office/word/2016/wordml/cid" xmlns:w16se="http://schemas.microsoft.com/office/word/2015/wordml/symex" xmlns:wpg="http://schemas.microsoft.com/office/word/2010/wordprocessingGroup" xmlns:wpi="http://schemas.microsoft.com/office/word/2010/wordprocessingInk" xmlns:wne="http://schemas.microsoft.com/office/word/2006/wordml" xmlns:wps="http://schemas.microsoft.com/office/word/2010/wordprocessingShape" mc:Ignorable="w14 w15 w16se w16cid wp14">
+<w:ftr xmlns:wpc="http://schemas.microsoft.com/office/word/2010/wordprocessingCanvas" xmlns:cx="http://schemas.microsoft.com/office/drawing/2014/chartex" xmlns:cx1="http://schemas.microsoft.com/office/drawing/2015/9/8/chartex" xmlns:cx2="http://schemas.microsoft.com/office/drawing/2015/10/21/chartex" xmlns:cx3="http://schemas.microsoft.com/office/drawing/2016/5/9/chartex" xmlns:cx4="http://schemas.microsoft.com/office/drawing/2016/5/10/chartex" xmlns:cx5="http://schemas.microsoft.com/office/drawing/2016/5/11/chartex" xmlns:cx6="http://schemas.microsoft.com/office/drawing/2016/5/12/chartex" xmlns:cx7="http://schemas.microsoft.com/office/drawing/2016/5/13/chartex" xmlns:cx8="http://schemas.microsoft.com/office/drawing/2016/5/14/chartex" xmlns:mc="http://schemas.openxmlformats.org/markup-compatibility/2006" xmlns:aink="http://schemas.microsoft.com/office/drawing/2016/ink" xmlns:am3d="http://schemas.microsoft.com/office/drawing/2017/model3d" xmlns:o="urn:schemas-microsoft-com:office:office" xmlns:r="http://schemas.openxmlformats.org/officeDocument/2006/relationships" xmlns:m="http://schemas.openxmlformats.org/officeDocument/2006/math" xmlns:v="urn:schemas-microsoft-com:vml" xmlns:wp14="http://schemas.microsoft.com/office/word/2010/wordprocessingDrawing" xmlns:wp="http://schemas.openxmlformats.org/drawingml/2006/wordprocessingDrawing" xmlns:w10="urn:schemas-microsoft-com:office:word" xmlns:w="http://schemas.openxmlformats.org/wordprocessingml/2006/main" xmlns:w14="http://schemas.microsoft.com/office/word/2010/wordml" xmlns:w15="http://schemas.microsoft.com/office/word/2012/wordml" xmlns:w16cex="http://schemas.microsoft.com/office/word/2018/wordml/cex" xmlns:w16cid="http://schemas.microsoft.com/office/word/2016/wordml/cid" xmlns:w16="http://schemas.microsoft.com/office/word/2018/wordml" xmlns:w16se="http://schemas.microsoft.com/office/word/2015/wordml/symex" xmlns:wpg="http://schemas.microsoft.com/office/word/2010/wordprocessingGroup" xmlns:wpi="http://schemas.microsoft.com/office/word/2010/wordprocessingInk" xmlns:wne="http://schemas.microsoft.com/office/word/2006/wordml" xmlns:wps="http://schemas.microsoft.com/office/word/2010/wordprocessingShape" mc:Ignorable="w14 w15 w16se w16cid w16 w16cex wp14">
   <w:sdt>
     <w:sdtPr>
       <w:id w:val="819160148"/>
@@ -5489,7 +5443,7 @@
 </file>
 
 <file path=word/footer2.xml><?xml version="1.0" encoding="utf-8"?>
-<w:ftr xmlns:wpc="http://schemas.microsoft.com/office/word/2010/wordprocessingCanvas" xmlns:cx="http://schemas.microsoft.com/office/drawing/2014/chartex" xmlns:cx1="http://schemas.microsoft.com/office/drawing/2015/9/8/chartex" xmlns:cx2="http://schemas.microsoft.com/office/drawing/2015/10/21/chartex" xmlns:cx3="http://schemas.microsoft.com/office/drawing/2016/5/9/chartex" xmlns:cx4="http://schemas.microsoft.com/office/drawing/2016/5/10/chartex" xmlns:cx5="http://schemas.microsoft.com/office/drawing/2016/5/11/chartex" xmlns:cx6="http://schemas.microsoft.com/office/drawing/2016/5/12/chartex" xmlns:cx7="http://schemas.microsoft.com/office/drawing/2016/5/13/chartex" xmlns:cx8="http://schemas.microsoft.com/office/drawing/2016/5/14/chartex" xmlns:mc="http://schemas.openxmlformats.org/markup-compatibility/2006" xmlns:aink="http://schemas.microsoft.com/office/drawing/2016/ink" xmlns:am3d="http://schemas.microsoft.com/office/drawing/2017/model3d" xmlns:o="urn:schemas-microsoft-com:office:office" xmlns:r="http://schemas.openxmlformats.org/officeDocument/2006/relationships" xmlns:m="http://schemas.openxmlformats.org/officeDocument/2006/math" xmlns:v="urn:schemas-microsoft-com:vml" xmlns:wp14="http://schemas.microsoft.com/office/word/2010/wordprocessingDrawing" xmlns:wp="http://schemas.openxmlformats.org/drawingml/2006/wordprocessingDrawing" xmlns:w10="urn:schemas-microsoft-com:office:word" xmlns:w="http://schemas.openxmlformats.org/wordprocessingml/2006/main" xmlns:w14="http://schemas.microsoft.com/office/word/2010/wordml" xmlns:w15="http://schemas.microsoft.com/office/word/2012/wordml" xmlns:w16cid="http://schemas.microsoft.com/office/word/2016/wordml/cid" xmlns:w16se="http://schemas.microsoft.com/office/word/2015/wordml/symex" xmlns:wpg="http://schemas.microsoft.com/office/word/2010/wordprocessingGroup" xmlns:wpi="http://schemas.microsoft.com/office/word/2010/wordprocessingInk" xmlns:wne="http://schemas.microsoft.com/office/word/2006/wordml" xmlns:wps="http://schemas.microsoft.com/office/word/2010/wordprocessingShape" mc:Ignorable="w14 w15 w16se w16cid wp14">
+<w:ftr xmlns:wpc="http://schemas.microsoft.com/office/word/2010/wordprocessingCanvas" xmlns:cx="http://schemas.microsoft.com/office/drawing/2014/chartex" xmlns:cx1="http://schemas.microsoft.com/office/drawing/2015/9/8/chartex" xmlns:cx2="http://schemas.microsoft.com/office/drawing/2015/10/21/chartex" xmlns:cx3="http://schemas.microsoft.com/office/drawing/2016/5/9/chartex" xmlns:cx4="http://schemas.microsoft.com/office/drawing/2016/5/10/chartex" xmlns:cx5="http://schemas.microsoft.com/office/drawing/2016/5/11/chartex" xmlns:cx6="http://schemas.microsoft.com/office/drawing/2016/5/12/chartex" xmlns:cx7="http://schemas.microsoft.com/office/drawing/2016/5/13/chartex" xmlns:cx8="http://schemas.microsoft.com/office/drawing/2016/5/14/chartex" xmlns:mc="http://schemas.openxmlformats.org/markup-compatibility/2006" xmlns:aink="http://schemas.microsoft.com/office/drawing/2016/ink" xmlns:am3d="http://schemas.microsoft.com/office/drawing/2017/model3d" xmlns:o="urn:schemas-microsoft-com:office:office" xmlns:r="http://schemas.openxmlformats.org/officeDocument/2006/relationships" xmlns:m="http://schemas.openxmlformats.org/officeDocument/2006/math" xmlns:v="urn:schemas-microsoft-com:vml" xmlns:wp14="http://schemas.microsoft.com/office/word/2010/wordprocessingDrawing" xmlns:wp="http://schemas.openxmlformats.org/drawingml/2006/wordprocessingDrawing" xmlns:w10="urn:schemas-microsoft-com:office:word" xmlns:w="http://schemas.openxmlformats.org/wordprocessingml/2006/main" xmlns:w14="http://schemas.microsoft.com/office/word/2010/wordml" xmlns:w15="http://schemas.microsoft.com/office/word/2012/wordml" xmlns:w16cex="http://schemas.microsoft.com/office/word/2018/wordml/cex" xmlns:w16cid="http://schemas.microsoft.com/office/word/2016/wordml/cid" xmlns:w16="http://schemas.microsoft.com/office/word/2018/wordml" xmlns:w16se="http://schemas.microsoft.com/office/word/2015/wordml/symex" xmlns:wpg="http://schemas.microsoft.com/office/word/2010/wordprocessingGroup" xmlns:wpi="http://schemas.microsoft.com/office/word/2010/wordprocessingInk" xmlns:wne="http://schemas.microsoft.com/office/word/2006/wordml" xmlns:wps="http://schemas.microsoft.com/office/word/2010/wordprocessingShape" mc:Ignorable="w14 w15 w16se w16cid w16 w16cex wp14">
   <w:sdt>
     <w:sdtPr>
       <w:id w:val="-2097550264"/>
@@ -5542,7 +5496,7 @@
 </file>
 
 <file path=word/footnotes.xml><?xml version="1.0" encoding="utf-8"?>
-<w:footnotes xmlns:wpc="http://schemas.microsoft.com/office/word/2010/wordprocessingCanvas" xmlns:cx="http://schemas.microsoft.com/office/drawing/2014/chartex" xmlns:cx1="http://schemas.microsoft.com/office/drawing/2015/9/8/chartex" xmlns:cx2="http://schemas.microsoft.com/office/drawing/2015/10/21/chartex" xmlns:cx3="http://schemas.microsoft.com/office/drawing/2016/5/9/chartex" xmlns:cx4="http://schemas.microsoft.com/office/drawing/2016/5/10/chartex" xmlns:cx5="http://schemas.microsoft.com/office/drawing/2016/5/11/chartex" xmlns:cx6="http://schemas.microsoft.com/office/drawing/2016/5/12/chartex" xmlns:cx7="http://schemas.microsoft.com/office/drawing/2016/5/13/chartex" xmlns:cx8="http://schemas.microsoft.com/office/drawing/2016/5/14/chartex" xmlns:mc="http://schemas.openxmlformats.org/markup-compatibility/2006" xmlns:aink="http://schemas.microsoft.com/office/drawing/2016/ink" xmlns:am3d="http://schemas.microsoft.com/office/drawing/2017/model3d" xmlns:o="urn:schemas-microsoft-com:office:office" xmlns:r="http://schemas.openxmlformats.org/officeDocument/2006/relationships" xmlns:m="http://schemas.openxmlformats.org/officeDocument/2006/math" xmlns:v="urn:schemas-microsoft-com:vml" xmlns:wp14="http://schemas.microsoft.com/office/word/2010/wordprocessingDrawing" xmlns:wp="http://schemas.openxmlformats.org/drawingml/2006/wordprocessingDrawing" xmlns:w10="urn:schemas-microsoft-com:office:word" xmlns:w="http://schemas.openxmlformats.org/wordprocessingml/2006/main" xmlns:w14="http://schemas.microsoft.com/office/word/2010/wordml" xmlns:w15="http://schemas.microsoft.com/office/word/2012/wordml" xmlns:w16cid="http://schemas.microsoft.com/office/word/2016/wordml/cid" xmlns:w16se="http://schemas.microsoft.com/office/word/2015/wordml/symex" xmlns:wpg="http://schemas.microsoft.com/office/word/2010/wordprocessingGroup" xmlns:wpi="http://schemas.microsoft.com/office/word/2010/wordprocessingInk" xmlns:wne="http://schemas.microsoft.com/office/word/2006/wordml" xmlns:wps="http://schemas.microsoft.com/office/word/2010/wordprocessingShape" mc:Ignorable="w14 w15 w16se w16cid wp14">
+<w:footnotes xmlns:wpc="http://schemas.microsoft.com/office/word/2010/wordprocessingCanvas" xmlns:cx="http://schemas.microsoft.com/office/drawing/2014/chartex" xmlns:cx1="http://schemas.microsoft.com/office/drawing/2015/9/8/chartex" xmlns:cx2="http://schemas.microsoft.com/office/drawing/2015/10/21/chartex" xmlns:cx3="http://schemas.microsoft.com/office/drawing/2016/5/9/chartex" xmlns:cx4="http://schemas.microsoft.com/office/drawing/2016/5/10/chartex" xmlns:cx5="http://schemas.microsoft.com/office/drawing/2016/5/11/chartex" xmlns:cx6="http://schemas.microsoft.com/office/drawing/2016/5/12/chartex" xmlns:cx7="http://schemas.microsoft.com/office/drawing/2016/5/13/chartex" xmlns:cx8="http://schemas.microsoft.com/office/drawing/2016/5/14/chartex" xmlns:mc="http://schemas.openxmlformats.org/markup-compatibility/2006" xmlns:aink="http://schemas.microsoft.com/office/drawing/2016/ink" xmlns:am3d="http://schemas.microsoft.com/office/drawing/2017/model3d" xmlns:o="urn:schemas-microsoft-com:office:office" xmlns:r="http://schemas.openxmlformats.org/officeDocument/2006/relationships" xmlns:m="http://schemas.openxmlformats.org/officeDocument/2006/math" xmlns:v="urn:schemas-microsoft-com:vml" xmlns:wp14="http://schemas.microsoft.com/office/word/2010/wordprocessingDrawing" xmlns:wp="http://schemas.openxmlformats.org/drawingml/2006/wordprocessingDrawing" xmlns:w10="urn:schemas-microsoft-com:office:word" xmlns:w="http://schemas.openxmlformats.org/wordprocessingml/2006/main" xmlns:w14="http://schemas.microsoft.com/office/word/2010/wordml" xmlns:w15="http://schemas.microsoft.com/office/word/2012/wordml" xmlns:w16cex="http://schemas.microsoft.com/office/word/2018/wordml/cex" xmlns:w16cid="http://schemas.microsoft.com/office/word/2016/wordml/cid" xmlns:w16="http://schemas.microsoft.com/office/word/2018/wordml" xmlns:w16se="http://schemas.microsoft.com/office/word/2015/wordml/symex" xmlns:wpg="http://schemas.microsoft.com/office/word/2010/wordprocessingGroup" xmlns:wpi="http://schemas.microsoft.com/office/word/2010/wordprocessingInk" xmlns:wne="http://schemas.microsoft.com/office/word/2006/wordml" xmlns:wps="http://schemas.microsoft.com/office/word/2010/wordprocessingShape" mc:Ignorable="w14 w15 w16se w16cid w16 w16cex wp14">
   <w:footnote w:type="separator" w:id="-1">
     <w:p>
       <w:pPr>
@@ -5567,7 +5521,7 @@
 </file>
 
 <file path=word/numbering.xml><?xml version="1.0" encoding="utf-8"?>
-<w:numbering xmlns:wpc="http://schemas.microsoft.com/office/word/2010/wordprocessingCanvas" xmlns:cx="http://schemas.microsoft.com/office/drawing/2014/chartex" xmlns:cx1="http://schemas.microsoft.com/office/drawing/2015/9/8/chartex" xmlns:cx2="http://schemas.microsoft.com/office/drawing/2015/10/21/chartex" xmlns:cx3="http://schemas.microsoft.com/office/drawing/2016/5/9/chartex" xmlns:cx4="http://schemas.microsoft.com/office/drawing/2016/5/10/chartex" xmlns:cx5="http://schemas.microsoft.com/office/drawing/2016/5/11/chartex" xmlns:cx6="http://schemas.microsoft.com/office/drawing/2016/5/12/chartex" xmlns:cx7="http://schemas.microsoft.com/office/drawing/2016/5/13/chartex" xmlns:cx8="http://schemas.microsoft.com/office/drawing/2016/5/14/chartex" xmlns:mc="http://schemas.openxmlformats.org/markup-compatibility/2006" xmlns:aink="http://schemas.microsoft.com/office/drawing/2016/ink" xmlns:am3d="http://schemas.microsoft.com/office/drawing/2017/model3d" xmlns:o="urn:schemas-microsoft-com:office:office" xmlns:r="http://schemas.openxmlformats.org/officeDocument/2006/relationships" xmlns:m="http://schemas.openxmlformats.org/officeDocument/2006/math" xmlns:v="urn:schemas-microsoft-com:vml" xmlns:wp14="http://schemas.microsoft.com/office/word/2010/wordprocessingDrawing" xmlns:wp="http://schemas.openxmlformats.org/drawingml/2006/wordprocessingDrawing" xmlns:w10="urn:schemas-microsoft-com:office:word" xmlns:w="http://schemas.openxmlformats.org/wordprocessingml/2006/main" xmlns:w14="http://schemas.microsoft.com/office/word/2010/wordml" xmlns:w15="http://schemas.microsoft.com/office/word/2012/wordml" xmlns:w16cid="http://schemas.microsoft.com/office/word/2016/wordml/cid" xmlns:w16se="http://schemas.microsoft.com/office/word/2015/wordml/symex" xmlns:wpg="http://schemas.microsoft.com/office/word/2010/wordprocessingGroup" xmlns:wpi="http://schemas.microsoft.com/office/word/2010/wordprocessingInk" xmlns:wne="http://schemas.microsoft.com/office/word/2006/wordml" xmlns:wps="http://schemas.microsoft.com/office/word/2010/wordprocessingShape" mc:Ignorable="w14 w15 w16se w16cid wp14">
+<w:numbering xmlns:wpc="http://schemas.microsoft.com/office/word/2010/wordprocessingCanvas" xmlns:cx="http://schemas.microsoft.com/office/drawing/2014/chartex" xmlns:cx1="http://schemas.microsoft.com/office/drawing/2015/9/8/chartex" xmlns:cx2="http://schemas.microsoft.com/office/drawing/2015/10/21/chartex" xmlns:cx3="http://schemas.microsoft.com/office/drawing/2016/5/9/chartex" xmlns:cx4="http://schemas.microsoft.com/office/drawing/2016/5/10/chartex" xmlns:cx5="http://schemas.microsoft.com/office/drawing/2016/5/11/chartex" xmlns:cx6="http://schemas.microsoft.com/office/drawing/2016/5/12/chartex" xmlns:cx7="http://schemas.microsoft.com/office/drawing/2016/5/13/chartex" xmlns:cx8="http://schemas.microsoft.com/office/drawing/2016/5/14/chartex" xmlns:mc="http://schemas.openxmlformats.org/markup-compatibility/2006" xmlns:aink="http://schemas.microsoft.com/office/drawing/2016/ink" xmlns:am3d="http://schemas.microsoft.com/office/drawing/2017/model3d" xmlns:o="urn:schemas-microsoft-com:office:office" xmlns:r="http://schemas.openxmlformats.org/officeDocument/2006/relationships" xmlns:m="http://schemas.openxmlformats.org/officeDocument/2006/math" xmlns:v="urn:schemas-microsoft-com:vml" xmlns:wp14="http://schemas.microsoft.com/office/word/2010/wordprocessingDrawing" xmlns:wp="http://schemas.openxmlformats.org/drawingml/2006/wordprocessingDrawing" xmlns:w10="urn:schemas-microsoft-com:office:word" xmlns:w="http://schemas.openxmlformats.org/wordprocessingml/2006/main" xmlns:w14="http://schemas.microsoft.com/office/word/2010/wordml" xmlns:w15="http://schemas.microsoft.com/office/word/2012/wordml" xmlns:w16cex="http://schemas.microsoft.com/office/word/2018/wordml/cex" xmlns:w16cid="http://schemas.microsoft.com/office/word/2016/wordml/cid" xmlns:w16="http://schemas.microsoft.com/office/word/2018/wordml" xmlns:w16se="http://schemas.microsoft.com/office/word/2015/wordml/symex" xmlns:wpg="http://schemas.microsoft.com/office/word/2010/wordprocessingGroup" xmlns:wpi="http://schemas.microsoft.com/office/word/2010/wordprocessingInk" xmlns:wne="http://schemas.microsoft.com/office/word/2006/wordml" xmlns:wps="http://schemas.microsoft.com/office/word/2010/wordprocessingShape" mc:Ignorable="w14 w15 w16se w16cid w16 w16cex wp14">
   <w:abstractNum w:abstractNumId="0" w15:restartNumberingAfterBreak="0">
     <w:nsid w:val="0AEA68BB"/>
     <w:multiLevelType w:val="hybridMultilevel"/>
@@ -5795,6 +5749,119 @@
     </w:lvl>
   </w:abstractNum>
   <w:abstractNum w:abstractNumId="2" w15:restartNumberingAfterBreak="0">
+    <w:nsid w:val="172B7F29"/>
+    <w:multiLevelType w:val="hybridMultilevel"/>
+    <w:tmpl w:val="74BA9EE8"/>
+    <w:lvl w:ilvl="0" w:tplc="04090001">
+      <w:start w:val="1"/>
+      <w:numFmt w:val="bullet"/>
+      <w:lvlText w:val=""/>
+      <w:lvlJc w:val="left"/>
+      <w:pPr>
+        <w:ind w:left="360" w:hanging="360"/>
+      </w:pPr>
+      <w:rPr>
+        <w:rFonts w:ascii="Symbol" w:hAnsi="Symbol" w:hint="default"/>
+      </w:rPr>
+    </w:lvl>
+    <w:lvl w:ilvl="1" w:tplc="04090003" w:tentative="1">
+      <w:start w:val="1"/>
+      <w:numFmt w:val="bullet"/>
+      <w:lvlText w:val="o"/>
+      <w:lvlJc w:val="left"/>
+      <w:pPr>
+        <w:ind w:left="1080" w:hanging="360"/>
+      </w:pPr>
+      <w:rPr>
+        <w:rFonts w:ascii="Courier New" w:hAnsi="Courier New" w:cs="Courier New" w:hint="default"/>
+      </w:rPr>
+    </w:lvl>
+    <w:lvl w:ilvl="2" w:tplc="04090005" w:tentative="1">
+      <w:start w:val="1"/>
+      <w:numFmt w:val="bullet"/>
+      <w:lvlText w:val=""/>
+      <w:lvlJc w:val="left"/>
+      <w:pPr>
+        <w:ind w:left="1800" w:hanging="360"/>
+      </w:pPr>
+      <w:rPr>
+        <w:rFonts w:ascii="Wingdings" w:hAnsi="Wingdings" w:hint="default"/>
+      </w:rPr>
+    </w:lvl>
+    <w:lvl w:ilvl="3" w:tplc="04090001" w:tentative="1">
+      <w:start w:val="1"/>
+      <w:numFmt w:val="bullet"/>
+      <w:lvlText w:val=""/>
+      <w:lvlJc w:val="left"/>
+      <w:pPr>
+        <w:ind w:left="2520" w:hanging="360"/>
+      </w:pPr>
+      <w:rPr>
+        <w:rFonts w:ascii="Symbol" w:hAnsi="Symbol" w:hint="default"/>
+      </w:rPr>
+    </w:lvl>
+    <w:lvl w:ilvl="4" w:tplc="04090003" w:tentative="1">
+      <w:start w:val="1"/>
+      <w:numFmt w:val="bullet"/>
+      <w:lvlText w:val="o"/>
+      <w:lvlJc w:val="left"/>
+      <w:pPr>
+        <w:ind w:left="3240" w:hanging="360"/>
+      </w:pPr>
+      <w:rPr>
+        <w:rFonts w:ascii="Courier New" w:hAnsi="Courier New" w:cs="Courier New" w:hint="default"/>
+      </w:rPr>
+    </w:lvl>
+    <w:lvl w:ilvl="5" w:tplc="04090005" w:tentative="1">
+      <w:start w:val="1"/>
+      <w:numFmt w:val="bullet"/>
+      <w:lvlText w:val=""/>
+      <w:lvlJc w:val="left"/>
+      <w:pPr>
+        <w:ind w:left="3960" w:hanging="360"/>
+      </w:pPr>
+      <w:rPr>
+        <w:rFonts w:ascii="Wingdings" w:hAnsi="Wingdings" w:hint="default"/>
+      </w:rPr>
+    </w:lvl>
+    <w:lvl w:ilvl="6" w:tplc="04090001" w:tentative="1">
+      <w:start w:val="1"/>
+      <w:numFmt w:val="bullet"/>
+      <w:lvlText w:val=""/>
+      <w:lvlJc w:val="left"/>
+      <w:pPr>
+        <w:ind w:left="4680" w:hanging="360"/>
+      </w:pPr>
+      <w:rPr>
+        <w:rFonts w:ascii="Symbol" w:hAnsi="Symbol" w:hint="default"/>
+      </w:rPr>
+    </w:lvl>
+    <w:lvl w:ilvl="7" w:tplc="04090003" w:tentative="1">
+      <w:start w:val="1"/>
+      <w:numFmt w:val="bullet"/>
+      <w:lvlText w:val="o"/>
+      <w:lvlJc w:val="left"/>
+      <w:pPr>
+        <w:ind w:left="5400" w:hanging="360"/>
+      </w:pPr>
+      <w:rPr>
+        <w:rFonts w:ascii="Courier New" w:hAnsi="Courier New" w:cs="Courier New" w:hint="default"/>
+      </w:rPr>
+    </w:lvl>
+    <w:lvl w:ilvl="8" w:tplc="04090005" w:tentative="1">
+      <w:start w:val="1"/>
+      <w:numFmt w:val="bullet"/>
+      <w:lvlText w:val=""/>
+      <w:lvlJc w:val="left"/>
+      <w:pPr>
+        <w:ind w:left="6120" w:hanging="360"/>
+      </w:pPr>
+      <w:rPr>
+        <w:rFonts w:ascii="Wingdings" w:hAnsi="Wingdings" w:hint="default"/>
+      </w:rPr>
+    </w:lvl>
+  </w:abstractNum>
+  <w:abstractNum w:abstractNumId="3" w15:restartNumberingAfterBreak="0">
     <w:nsid w:val="24790014"/>
     <w:multiLevelType w:val="hybridMultilevel"/>
     <w:tmpl w:val="7F60F0BE"/>
@@ -5907,7 +5974,7 @@
       </w:rPr>
     </w:lvl>
   </w:abstractNum>
-  <w:abstractNum w:abstractNumId="3" w15:restartNumberingAfterBreak="0">
+  <w:abstractNum w:abstractNumId="4" w15:restartNumberingAfterBreak="0">
     <w:nsid w:val="3B7D5E01"/>
     <w:multiLevelType w:val="hybridMultilevel"/>
     <w:tmpl w:val="34A2AF20"/>
@@ -6020,7 +6087,7 @@
       </w:rPr>
     </w:lvl>
   </w:abstractNum>
-  <w:abstractNum w:abstractNumId="4" w15:restartNumberingAfterBreak="0">
+  <w:abstractNum w:abstractNumId="5" w15:restartNumberingAfterBreak="0">
     <w:nsid w:val="3EAF7AD2"/>
     <w:multiLevelType w:val="hybridMultilevel"/>
     <w:tmpl w:val="82A8E7C6"/>
@@ -6109,7 +6176,7 @@
       </w:pPr>
     </w:lvl>
   </w:abstractNum>
-  <w:abstractNum w:abstractNumId="5" w15:restartNumberingAfterBreak="0">
+  <w:abstractNum w:abstractNumId="6" w15:restartNumberingAfterBreak="0">
     <w:nsid w:val="545344F4"/>
     <w:multiLevelType w:val="multilevel"/>
     <w:tmpl w:val="2AF8BEBC"/>
@@ -6258,7 +6325,7 @@
       </w:rPr>
     </w:lvl>
   </w:abstractNum>
-  <w:abstractNum w:abstractNumId="6" w15:restartNumberingAfterBreak="0">
+  <w:abstractNum w:abstractNumId="7" w15:restartNumberingAfterBreak="0">
     <w:nsid w:val="5F4C3A12"/>
     <w:multiLevelType w:val="hybridMultilevel"/>
     <w:tmpl w:val="E71E2F26"/>
@@ -6371,16 +6438,16 @@
     </w:lvl>
   </w:abstractNum>
   <w:num w:numId="1">
-    <w:abstractNumId w:val="5"/>
+    <w:abstractNumId w:val="6"/>
   </w:num>
   <w:num w:numId="2">
-    <w:abstractNumId w:val="2"/>
+    <w:abstractNumId w:val="3"/>
   </w:num>
   <w:num w:numId="3">
-    <w:abstractNumId w:val="6"/>
+    <w:abstractNumId w:val="7"/>
   </w:num>
   <w:num w:numId="4">
-    <w:abstractNumId w:val="4"/>
+    <w:abstractNumId w:val="5"/>
   </w:num>
   <w:num w:numId="5">
     <w:abstractNumId w:val="0"/>
@@ -6389,13 +6456,16 @@
     <w:abstractNumId w:val="1"/>
   </w:num>
   <w:num w:numId="7">
-    <w:abstractNumId w:val="3"/>
+    <w:abstractNumId w:val="4"/>
+  </w:num>
+  <w:num w:numId="8">
+    <w:abstractNumId w:val="2"/>
   </w:num>
 </w:numbering>
 </file>
 
 <file path=word/styles.xml><?xml version="1.0" encoding="utf-8"?>
-<w:styles xmlns:mc="http://schemas.openxmlformats.org/markup-compatibility/2006" xmlns:r="http://schemas.openxmlformats.org/officeDocument/2006/relationships" xmlns:w="http://schemas.openxmlformats.org/wordprocessingml/2006/main" xmlns:w14="http://schemas.microsoft.com/office/word/2010/wordml" xmlns:w15="http://schemas.microsoft.com/office/word/2012/wordml" xmlns:w16cid="http://schemas.microsoft.com/office/word/2016/wordml/cid" xmlns:w16se="http://schemas.microsoft.com/office/word/2015/wordml/symex" mc:Ignorable="w14 w15 w16se w16cid">
+<w:styles xmlns:mc="http://schemas.openxmlformats.org/markup-compatibility/2006" xmlns:r="http://schemas.openxmlformats.org/officeDocument/2006/relationships" xmlns:w="http://schemas.openxmlformats.org/wordprocessingml/2006/main" xmlns:w14="http://schemas.microsoft.com/office/word/2010/wordml" xmlns:w15="http://schemas.microsoft.com/office/word/2012/wordml" xmlns:w16cex="http://schemas.microsoft.com/office/word/2018/wordml/cex" xmlns:w16cid="http://schemas.microsoft.com/office/word/2016/wordml/cid" xmlns:w16="http://schemas.microsoft.com/office/word/2018/wordml" xmlns:w16se="http://schemas.microsoft.com/office/word/2015/wordml/symex" mc:Ignorable="w14 w15 w16se w16cid w16 w16cex">
   <w:docDefaults>
     <w:rPrDefault>
       <w:rPr>
@@ -6839,6 +6909,7 @@
   <w:style w:type="character" w:default="1" w:styleId="DefaultParagraphFont">
     <w:name w:val="Default Paragraph Font"/>
     <w:uiPriority w:val="1"/>
+    <w:semiHidden/>
     <w:unhideWhenUsed/>
   </w:style>
   <w:style w:type="table" w:default="1" w:styleId="TableNormal">
@@ -7591,7 +7662,7 @@
 </file>
 
 <file path=word/glossary/document.xml><?xml version="1.0" encoding="utf-8"?>
-<w:glossaryDocument xmlns:wpc="http://schemas.microsoft.com/office/word/2010/wordprocessingCanvas" xmlns:cx="http://schemas.microsoft.com/office/drawing/2014/chartex" xmlns:cx1="http://schemas.microsoft.com/office/drawing/2015/9/8/chartex" xmlns:cx2="http://schemas.microsoft.com/office/drawing/2015/10/21/chartex" xmlns:cx3="http://schemas.microsoft.com/office/drawing/2016/5/9/chartex" xmlns:cx4="http://schemas.microsoft.com/office/drawing/2016/5/10/chartex" xmlns:cx5="http://schemas.microsoft.com/office/drawing/2016/5/11/chartex" xmlns:cx6="http://schemas.microsoft.com/office/drawing/2016/5/12/chartex" xmlns:cx7="http://schemas.microsoft.com/office/drawing/2016/5/13/chartex" xmlns:cx8="http://schemas.microsoft.com/office/drawing/2016/5/14/chartex" xmlns:mc="http://schemas.openxmlformats.org/markup-compatibility/2006" xmlns:aink="http://schemas.microsoft.com/office/drawing/2016/ink" xmlns:am3d="http://schemas.microsoft.com/office/drawing/2017/model3d" xmlns:o="urn:schemas-microsoft-com:office:office" xmlns:r="http://schemas.openxmlformats.org/officeDocument/2006/relationships" xmlns:m="http://schemas.openxmlformats.org/officeDocument/2006/math" xmlns:v="urn:schemas-microsoft-com:vml" xmlns:wp14="http://schemas.microsoft.com/office/word/2010/wordprocessingDrawing" xmlns:wp="http://schemas.openxmlformats.org/drawingml/2006/wordprocessingDrawing" xmlns:w10="urn:schemas-microsoft-com:office:word" xmlns:w="http://schemas.openxmlformats.org/wordprocessingml/2006/main" xmlns:w14="http://schemas.microsoft.com/office/word/2010/wordml" xmlns:w15="http://schemas.microsoft.com/office/word/2012/wordml" xmlns:w16cid="http://schemas.microsoft.com/office/word/2016/wordml/cid" xmlns:w16se="http://schemas.microsoft.com/office/word/2015/wordml/symex" xmlns:wpg="http://schemas.microsoft.com/office/word/2010/wordprocessingGroup" xmlns:wpi="http://schemas.microsoft.com/office/word/2010/wordprocessingInk" xmlns:wne="http://schemas.microsoft.com/office/word/2006/wordml" xmlns:wps="http://schemas.microsoft.com/office/word/2010/wordprocessingShape" mc:Ignorable="w14 w15 w16se w16cid wp14">
+<w:glossaryDocument xmlns:wpc="http://schemas.microsoft.com/office/word/2010/wordprocessingCanvas" xmlns:cx="http://schemas.microsoft.com/office/drawing/2014/chartex" xmlns:cx1="http://schemas.microsoft.com/office/drawing/2015/9/8/chartex" xmlns:cx2="http://schemas.microsoft.com/office/drawing/2015/10/21/chartex" xmlns:cx3="http://schemas.microsoft.com/office/drawing/2016/5/9/chartex" xmlns:cx4="http://schemas.microsoft.com/office/drawing/2016/5/10/chartex" xmlns:cx5="http://schemas.microsoft.com/office/drawing/2016/5/11/chartex" xmlns:cx6="http://schemas.microsoft.com/office/drawing/2016/5/12/chartex" xmlns:cx7="http://schemas.microsoft.com/office/drawing/2016/5/13/chartex" xmlns:cx8="http://schemas.microsoft.com/office/drawing/2016/5/14/chartex" xmlns:mc="http://schemas.openxmlformats.org/markup-compatibility/2006" xmlns:aink="http://schemas.microsoft.com/office/drawing/2016/ink" xmlns:am3d="http://schemas.microsoft.com/office/drawing/2017/model3d" xmlns:o="urn:schemas-microsoft-com:office:office" xmlns:r="http://schemas.openxmlformats.org/officeDocument/2006/relationships" xmlns:m="http://schemas.openxmlformats.org/officeDocument/2006/math" xmlns:v="urn:schemas-microsoft-com:vml" xmlns:wp14="http://schemas.microsoft.com/office/word/2010/wordprocessingDrawing" xmlns:wp="http://schemas.openxmlformats.org/drawingml/2006/wordprocessingDrawing" xmlns:w10="urn:schemas-microsoft-com:office:word" xmlns:w="http://schemas.openxmlformats.org/wordprocessingml/2006/main" xmlns:w14="http://schemas.microsoft.com/office/word/2010/wordml" xmlns:w15="http://schemas.microsoft.com/office/word/2012/wordml" xmlns:w16cex="http://schemas.microsoft.com/office/word/2018/wordml/cex" xmlns:w16cid="http://schemas.microsoft.com/office/word/2016/wordml/cid" xmlns:w16="http://schemas.microsoft.com/office/word/2018/wordml" xmlns:w16se="http://schemas.microsoft.com/office/word/2015/wordml/symex" xmlns:wpg="http://schemas.microsoft.com/office/word/2010/wordprocessingGroup" xmlns:wpi="http://schemas.microsoft.com/office/word/2010/wordprocessingInk" xmlns:wne="http://schemas.microsoft.com/office/word/2006/wordml" xmlns:wps="http://schemas.microsoft.com/office/word/2010/wordprocessingShape" mc:Ignorable="w14 w15 w16se w16cid w16 w16cex wp14">
   <w:docParts>
     <w:docPart>
       <w:docPartPr>
@@ -7656,7 +7727,7 @@
 </file>
 
 <file path=word/glossary/fontTable.xml><?xml version="1.0" encoding="utf-8"?>
-<w:fonts xmlns:mc="http://schemas.openxmlformats.org/markup-compatibility/2006" xmlns:r="http://schemas.openxmlformats.org/officeDocument/2006/relationships" xmlns:w="http://schemas.openxmlformats.org/wordprocessingml/2006/main" xmlns:w14="http://schemas.microsoft.com/office/word/2010/wordml" xmlns:w15="http://schemas.microsoft.com/office/word/2012/wordml" xmlns:w16cid="http://schemas.microsoft.com/office/word/2016/wordml/cid" xmlns:w16se="http://schemas.microsoft.com/office/word/2015/wordml/symex" mc:Ignorable="w14 w15 w16se w16cid">
+<w:fonts xmlns:mc="http://schemas.openxmlformats.org/markup-compatibility/2006" xmlns:r="http://schemas.openxmlformats.org/officeDocument/2006/relationships" xmlns:w="http://schemas.openxmlformats.org/wordprocessingml/2006/main" xmlns:w14="http://schemas.microsoft.com/office/word/2010/wordml" xmlns:w15="http://schemas.microsoft.com/office/word/2012/wordml" xmlns:w16cex="http://schemas.microsoft.com/office/word/2018/wordml/cex" xmlns:w16cid="http://schemas.microsoft.com/office/word/2016/wordml/cid" xmlns:w16="http://schemas.microsoft.com/office/word/2018/wordml" xmlns:w16se="http://schemas.microsoft.com/office/word/2015/wordml/symex" mc:Ignorable="w14 w15 w16se w16cid w16 w16cex">
   <w:font w:name="Symbol">
     <w:panose1 w:val="05050102010706020507"/>
     <w:charset w:val="02"/>
@@ -7710,7 +7781,7 @@
 </file>
 
 <file path=word/glossary/settings.xml><?xml version="1.0" encoding="utf-8"?>
-<w:settings xmlns:mc="http://schemas.openxmlformats.org/markup-compatibility/2006" xmlns:o="urn:schemas-microsoft-com:office:office" xmlns:r="http://schemas.openxmlformats.org/officeDocument/2006/relationships" xmlns:m="http://schemas.openxmlformats.org/officeDocument/2006/math" xmlns:v="urn:schemas-microsoft-com:vml" xmlns:w10="urn:schemas-microsoft-com:office:word" xmlns:w="http://schemas.openxmlformats.org/wordprocessingml/2006/main" xmlns:w14="http://schemas.microsoft.com/office/word/2010/wordml" xmlns:w15="http://schemas.microsoft.com/office/word/2012/wordml" xmlns:w16cid="http://schemas.microsoft.com/office/word/2016/wordml/cid" xmlns:w16se="http://schemas.microsoft.com/office/word/2015/wordml/symex" xmlns:sl="http://schemas.openxmlformats.org/schemaLibrary/2006/main" mc:Ignorable="w14 w15 w16se w16cid">
+<w:settings xmlns:mc="http://schemas.openxmlformats.org/markup-compatibility/2006" xmlns:o="urn:schemas-microsoft-com:office:office" xmlns:r="http://schemas.openxmlformats.org/officeDocument/2006/relationships" xmlns:m="http://schemas.openxmlformats.org/officeDocument/2006/math" xmlns:v="urn:schemas-microsoft-com:vml" xmlns:w10="urn:schemas-microsoft-com:office:word" xmlns:w="http://schemas.openxmlformats.org/wordprocessingml/2006/main" xmlns:w14="http://schemas.microsoft.com/office/word/2010/wordml" xmlns:w15="http://schemas.microsoft.com/office/word/2012/wordml" xmlns:w16cex="http://schemas.microsoft.com/office/word/2018/wordml/cex" xmlns:w16cid="http://schemas.microsoft.com/office/word/2016/wordml/cid" xmlns:w16="http://schemas.microsoft.com/office/word/2018/wordml" xmlns:w16se="http://schemas.microsoft.com/office/word/2015/wordml/symex" xmlns:sl="http://schemas.openxmlformats.org/schemaLibrary/2006/main" mc:Ignorable="w14 w15 w16se w16cid w16 w16cex">
   <w:view w:val="normal"/>
   <w:revisionView w:comments="0"/>
   <w:defaultTabStop w:val="720"/>
@@ -7750,7 +7821,7 @@
 </file>
 
 <file path=word/glossary/styles.xml><?xml version="1.0" encoding="utf-8"?>
-<w:styles xmlns:mc="http://schemas.openxmlformats.org/markup-compatibility/2006" xmlns:r="http://schemas.openxmlformats.org/officeDocument/2006/relationships" xmlns:w="http://schemas.openxmlformats.org/wordprocessingml/2006/main" xmlns:w14="http://schemas.microsoft.com/office/word/2010/wordml" xmlns:w15="http://schemas.microsoft.com/office/word/2012/wordml" xmlns:w16cid="http://schemas.microsoft.com/office/word/2016/wordml/cid" xmlns:w16se="http://schemas.microsoft.com/office/word/2015/wordml/symex" mc:Ignorable="w14 w15 w16se w16cid">
+<w:styles xmlns:mc="http://schemas.openxmlformats.org/markup-compatibility/2006" xmlns:r="http://schemas.openxmlformats.org/officeDocument/2006/relationships" xmlns:w="http://schemas.openxmlformats.org/wordprocessingml/2006/main" xmlns:w14="http://schemas.microsoft.com/office/word/2010/wordml" xmlns:w15="http://schemas.microsoft.com/office/word/2012/wordml" xmlns:w16cex="http://schemas.microsoft.com/office/word/2018/wordml/cex" xmlns:w16cid="http://schemas.microsoft.com/office/word/2016/wordml/cid" xmlns:w16="http://schemas.microsoft.com/office/word/2018/wordml" xmlns:w16se="http://schemas.microsoft.com/office/word/2015/wordml/symex" mc:Ignorable="w14 w15 w16se w16cid w16 w16cex">
   <w:docDefaults>
     <w:rPrDefault>
       <w:rPr>
@@ -8197,7 +8268,7 @@
 </file>
 
 <file path=word/glossary/webSettings.xml><?xml version="1.0" encoding="utf-8"?>
-<w:webSettings xmlns:mc="http://schemas.openxmlformats.org/markup-compatibility/2006" xmlns:r="http://schemas.openxmlformats.org/officeDocument/2006/relationships" xmlns:w="http://schemas.openxmlformats.org/wordprocessingml/2006/main" xmlns:w14="http://schemas.microsoft.com/office/word/2010/wordml" xmlns:w15="http://schemas.microsoft.com/office/word/2012/wordml" xmlns:w16cid="http://schemas.microsoft.com/office/word/2016/wordml/cid" xmlns:w16se="http://schemas.microsoft.com/office/word/2015/wordml/symex" mc:Ignorable="w14 w15 w16se w16cid">
+<w:webSettings xmlns:mc="http://schemas.openxmlformats.org/markup-compatibility/2006" xmlns:r="http://schemas.openxmlformats.org/officeDocument/2006/relationships" xmlns:w="http://schemas.openxmlformats.org/wordprocessingml/2006/main" xmlns:w14="http://schemas.microsoft.com/office/word/2010/wordml" xmlns:w15="http://schemas.microsoft.com/office/word/2012/wordml" xmlns:w16cex="http://schemas.microsoft.com/office/word/2018/wordml/cex" xmlns:w16cid="http://schemas.microsoft.com/office/word/2016/wordml/cid" xmlns:w16="http://schemas.microsoft.com/office/word/2018/wordml" xmlns:w16se="http://schemas.microsoft.com/office/word/2015/wordml/symex" mc:Ignorable="w14 w15 w16se w16cid w16 w16cex">
   <w:optimizeForBrowser/>
   <w:allowPNG/>
 </w:webSettings>

</xml_diff>